<commit_message>
Finished the Final Proposal for our project.
</commit_message>
<xml_diff>
--- a/Deliverables/FinalReport.docx
+++ b/Deliverables/FinalReport.docx
@@ -4473,18 +4473,7 @@
           <w:sz w:val="24"/>
           <w:szCs w:val="24"/>
         </w:rPr>
-        <w:t xml:space="preserve"> Our program has been initialized and programmed on different computers such as mac OS X, and Windows 10. Our code is required to be accessible and deliverable to any interface or system and be functional. Our code is also required to be very user fri</w:t>
-      </w:r>
-      <w:bookmarkStart w:id="33" w:name="_GoBack"/>
-      <w:bookmarkEnd w:id="33"/>
-      <w:r>
-        <w:rPr>
-          <w:rFonts w:eastAsia="Times New Roman"/>
-          <w:i w:val="0"/>
-          <w:sz w:val="24"/>
-          <w:szCs w:val="24"/>
-        </w:rPr>
-        <w:t>endly to the point that the user does not need to know what is going on behind the scenes and can just use the program and not have issues with player restrictions. These will be tested within our inspection group for static testing and we will create test programs for Dynamic Testing.</w:t>
+        <w:t xml:space="preserve"> Our program has been initialized and programmed on different computers such as mac OS X, and Windows 10. Our code is required to be accessible and deliverable to any interface or system and be functional. Our code is also required to be very user friendly to the point that the user does not need to know what is going on behind the scenes and can just use the program and not have issues with player restrictions. These will be tested within our inspection group for static testing and we will create test programs for Dynamic Testing.</w:t>
       </w:r>
     </w:p>
     <w:p>
@@ -4546,7 +4535,7 @@
           <w:color w:val="FFFFFF"/>
         </w:rPr>
       </w:pPr>
-      <w:bookmarkStart w:id="34" w:name="_Toc226963045"/>
+      <w:bookmarkStart w:id="33" w:name="_Toc226963045"/>
       <w:r>
         <w:rPr>
           <w:rFonts w:ascii="Arial" w:hAnsi="Arial"/>
@@ -4554,280 +4543,309 @@
         </w:rPr>
         <w:t>Analysis</w:t>
       </w:r>
+      <w:bookmarkEnd w:id="33"/>
+    </w:p>
+    <w:p>
+      <w:pPr>
+        <w:pStyle w:val="template"/>
+        <w:rPr>
+          <w:rFonts w:eastAsia="Times New Roman"/>
+          <w:i w:val="0"/>
+          <w:sz w:val="24"/>
+          <w:szCs w:val="24"/>
+        </w:rPr>
+      </w:pPr>
+      <w:bookmarkStart w:id="34" w:name="_Toc439994696"/>
+      <w:r>
+        <w:rPr>
+          <w:rFonts w:eastAsia="Times New Roman"/>
+          <w:b/>
+          <w:i w:val="0"/>
+          <w:sz w:val="24"/>
+          <w:szCs w:val="24"/>
+        </w:rPr>
+        <w:t>Effort Analysis</w:t>
+      </w:r>
+      <w:r>
+        <w:rPr>
+          <w:rFonts w:eastAsia="Times New Roman"/>
+          <w:b/>
+          <w:i w:val="0"/>
+          <w:sz w:val="24"/>
+          <w:szCs w:val="24"/>
+        </w:rPr>
+        <w:t>:</w:t>
+      </w:r>
+      <w:r>
+        <w:rPr>
+          <w:rFonts w:eastAsia="Times New Roman"/>
+          <w:i w:val="0"/>
+          <w:sz w:val="24"/>
+          <w:szCs w:val="24"/>
+        </w:rPr>
+        <w:t xml:space="preserve"> </w:t>
+      </w:r>
+    </w:p>
+    <w:p>
+      <w:pPr>
+        <w:pStyle w:val="template"/>
+        <w:rPr>
+          <w:rFonts w:eastAsia="Times New Roman"/>
+          <w:i w:val="0"/>
+          <w:sz w:val="24"/>
+          <w:szCs w:val="24"/>
+        </w:rPr>
+      </w:pPr>
+    </w:p>
+    <w:p>
+      <w:pPr>
+        <w:pStyle w:val="template"/>
+        <w:rPr>
+          <w:rFonts w:eastAsia="Times New Roman"/>
+          <w:i w:val="0"/>
+          <w:sz w:val="24"/>
+          <w:szCs w:val="24"/>
+        </w:rPr>
+      </w:pPr>
+      <w:r>
+        <w:rPr>
+          <w:rFonts w:eastAsia="Times New Roman"/>
+          <w:i w:val="0"/>
+          <w:sz w:val="24"/>
+          <w:szCs w:val="24"/>
+        </w:rPr>
+        <w:t>Through out this project we have had many difficulties that we had to work through and overcome. While completing this project our group organized times to meet and push forward with a group effort on our program. Each member would be assigned different tasks to accomplish during the time period that we were working together.</w:t>
+      </w:r>
+    </w:p>
+    <w:p>
+      <w:pPr>
+        <w:pStyle w:val="template"/>
+        <w:rPr>
+          <w:rFonts w:eastAsia="Times New Roman"/>
+          <w:i w:val="0"/>
+          <w:sz w:val="24"/>
+          <w:szCs w:val="24"/>
+        </w:rPr>
+      </w:pPr>
+    </w:p>
+    <w:p>
+      <w:pPr>
+        <w:pStyle w:val="template"/>
+        <w:rPr>
+          <w:rFonts w:eastAsia="Times New Roman"/>
+          <w:i w:val="0"/>
+          <w:sz w:val="24"/>
+          <w:szCs w:val="24"/>
+        </w:rPr>
+      </w:pPr>
+      <w:r>
+        <w:rPr>
+          <w:rFonts w:eastAsia="Times New Roman"/>
+          <w:i w:val="0"/>
+          <w:sz w:val="24"/>
+          <w:szCs w:val="24"/>
+        </w:rPr>
+        <w:t>Each individual put in roughly about 32-40 hours of work on our project to accomplish our end result. One of our largest struggles was finding hours that the group could meet and work on the project together inbetween work and school schedules.</w:t>
+      </w:r>
+    </w:p>
+    <w:p>
+      <w:pPr>
+        <w:pStyle w:val="template"/>
+        <w:rPr>
+          <w:rFonts w:eastAsia="Times New Roman"/>
+          <w:i w:val="0"/>
+          <w:sz w:val="24"/>
+          <w:szCs w:val="24"/>
+        </w:rPr>
+      </w:pPr>
+    </w:p>
+    <w:p>
+      <w:pPr>
+        <w:pStyle w:val="template"/>
+        <w:rPr>
+          <w:i w:val="0"/>
+          <w:sz w:val="24"/>
+          <w:szCs w:val="24"/>
+        </w:rPr>
+      </w:pPr>
+      <w:r>
+        <w:rPr>
+          <w:rFonts w:eastAsia="Times New Roman"/>
+          <w:i w:val="0"/>
+          <w:sz w:val="24"/>
+          <w:szCs w:val="24"/>
+        </w:rPr>
+        <w:t>The largest mi</w:t>
+      </w:r>
+      <w:r>
+        <w:rPr>
+          <w:rFonts w:eastAsia="Times New Roman"/>
+          <w:i w:val="0"/>
+          <w:sz w:val="24"/>
+          <w:szCs w:val="24"/>
+        </w:rPr>
+        <w:t>lestone that we came across that took the most effort was finishing the code for the King and the gameplay of being in check and possible moves. This was the most difficult because we had to use every other pieces move availability to check to see if the king could make a “safe” move to get out of check or prevent itself from going into check.</w:t>
+      </w:r>
+    </w:p>
+    <w:p>
+      <w:pPr>
+        <w:pStyle w:val="template"/>
+      </w:pPr>
+    </w:p>
+    <w:p>
+      <w:pPr>
+        <w:pStyle w:val="template"/>
+      </w:pPr>
+    </w:p>
+    <w:p>
+      <w:pPr>
+        <w:pStyle w:val="template"/>
+      </w:pPr>
+    </w:p>
+    <w:p>
+      <w:pPr>
+        <w:pStyle w:val="template"/>
+      </w:pPr>
+    </w:p>
+    <w:p>
+      <w:pPr>
+        <w:pStyle w:val="template"/>
+      </w:pPr>
+    </w:p>
+    <w:p>
+      <w:pPr>
+        <w:pStyle w:val="template"/>
+      </w:pPr>
+    </w:p>
+    <w:p>
+      <w:pPr>
+        <w:pStyle w:val="template"/>
+      </w:pPr>
+    </w:p>
+    <w:p>
+      <w:pPr>
+        <w:pStyle w:val="template"/>
+      </w:pPr>
+    </w:p>
+    <w:p>
+      <w:pPr>
+        <w:pStyle w:val="template"/>
+      </w:pPr>
+    </w:p>
+    <w:p>
+      <w:pPr>
+        <w:pStyle w:val="template"/>
+      </w:pPr>
+    </w:p>
+    <w:p>
+      <w:pPr>
+        <w:pStyle w:val="template"/>
+      </w:pPr>
+    </w:p>
+    <w:p>
+      <w:pPr>
+        <w:pStyle w:val="template"/>
+      </w:pPr>
+    </w:p>
+    <w:p>
+      <w:pPr>
+        <w:pStyle w:val="template"/>
+      </w:pPr>
+    </w:p>
+    <w:p>
+      <w:pPr>
+        <w:pStyle w:val="template"/>
+      </w:pPr>
+    </w:p>
+    <w:p>
+      <w:pPr>
+        <w:pStyle w:val="template"/>
+      </w:pPr>
+    </w:p>
+    <w:p>
+      <w:pPr>
+        <w:pStyle w:val="template"/>
+      </w:pPr>
+    </w:p>
+    <w:p>
+      <w:pPr>
+        <w:pStyle w:val="template"/>
+      </w:pPr>
+    </w:p>
+    <w:p>
+      <w:pPr>
+        <w:pStyle w:val="template"/>
+      </w:pPr>
+    </w:p>
+    <w:p>
+      <w:pPr>
+        <w:pStyle w:val="template"/>
+      </w:pPr>
+    </w:p>
+    <w:p>
+      <w:pPr>
+        <w:pStyle w:val="template"/>
+      </w:pPr>
+    </w:p>
+    <w:p>
+      <w:pPr>
+        <w:pStyle w:val="template"/>
+      </w:pPr>
+    </w:p>
+    <w:p>
+      <w:pPr>
+        <w:pStyle w:val="template"/>
+      </w:pPr>
+    </w:p>
+    <w:p>
+      <w:pPr>
+        <w:pStyle w:val="template"/>
+      </w:pPr>
+    </w:p>
+    <w:p>
+      <w:pPr>
+        <w:pStyle w:val="template"/>
+      </w:pPr>
+    </w:p>
+    <w:p>
+      <w:pPr>
+        <w:pStyle w:val="template"/>
+      </w:pPr>
+    </w:p>
+    <w:p>
+      <w:pPr>
+        <w:pStyle w:val="template"/>
+      </w:pPr>
+    </w:p>
+    <w:p>
+      <w:pPr>
+        <w:pStyle w:val="template"/>
+      </w:pPr>
+    </w:p>
+    <w:p>
+      <w:pPr>
+        <w:pStyle w:val="template"/>
+      </w:pPr>
+    </w:p>
+    <w:p>
+      <w:pPr>
+        <w:pStyle w:val="template"/>
+      </w:pPr>
+    </w:p>
+    <w:p>
+      <w:pPr>
+        <w:pStyle w:val="template"/>
+      </w:pPr>
+    </w:p>
+    <w:p>
+      <w:pPr>
+        <w:pStyle w:val="template"/>
+      </w:pPr>
+    </w:p>
+    <w:p>
+      <w:bookmarkStart w:id="35" w:name="_Toc439994698"/>
       <w:bookmarkEnd w:id="34"/>
     </w:p>
-    <w:p>
-      <w:pPr>
-        <w:pStyle w:val="template"/>
-        <w:jc w:val="both"/>
-        <w:rPr>
-          <w:color w:val="0000FF"/>
-        </w:rPr>
-      </w:pPr>
-      <w:r>
-        <w:t>&lt;</w:t>
-      </w:r>
-      <w:r>
-        <w:rPr>
-          <w:color w:val="0000FF"/>
-        </w:rPr>
-        <w:t>In this Section you need to analyze the effort that has been put on this project</w:t>
-      </w:r>
-      <w:r>
-        <w:rPr>
-          <w:color w:val="0000FF"/>
-        </w:rPr>
-        <w:t>.</w:t>
-      </w:r>
-    </w:p>
-    <w:p>
-      <w:pPr>
-        <w:pStyle w:val="template"/>
-        <w:jc w:val="both"/>
-        <w:rPr>
-          <w:color w:val="0000FF"/>
-        </w:rPr>
-      </w:pPr>
-    </w:p>
-    <w:p>
-      <w:pPr>
-        <w:pStyle w:val="template"/>
-        <w:jc w:val="both"/>
-      </w:pPr>
-      <w:r>
-        <w:t xml:space="preserve">TODO: </w:t>
-      </w:r>
-      <w:r>
-        <w:t>Describe how many hours (approximately) each team member spent on the project, for each milestone</w:t>
-      </w:r>
-      <w:r>
-        <w:t xml:space="preserve">, which milestone takes the most effort and why. </w:t>
-      </w:r>
-      <w:r>
-        <w:t>&gt;</w:t>
-      </w:r>
-      <w:bookmarkStart w:id="35" w:name="_Toc439994696"/>
-    </w:p>
-    <w:p>
-      <w:pPr>
-        <w:pStyle w:val="template"/>
-      </w:pPr>
-    </w:p>
-    <w:p>
-      <w:pPr>
-        <w:pStyle w:val="template"/>
-      </w:pPr>
-    </w:p>
-    <w:p>
-      <w:pPr>
-        <w:pStyle w:val="template"/>
-      </w:pPr>
-    </w:p>
-    <w:p>
-      <w:pPr>
-        <w:pStyle w:val="template"/>
-      </w:pPr>
-    </w:p>
-    <w:p>
-      <w:pPr>
-        <w:pStyle w:val="template"/>
-      </w:pPr>
-    </w:p>
-    <w:p>
-      <w:pPr>
-        <w:pStyle w:val="template"/>
-      </w:pPr>
-    </w:p>
-    <w:p>
-      <w:pPr>
-        <w:pStyle w:val="template"/>
-      </w:pPr>
-    </w:p>
-    <w:p>
-      <w:pPr>
-        <w:pStyle w:val="template"/>
-      </w:pPr>
-    </w:p>
-    <w:p>
-      <w:pPr>
-        <w:pStyle w:val="template"/>
-      </w:pPr>
-    </w:p>
-    <w:p>
-      <w:pPr>
-        <w:pStyle w:val="template"/>
-      </w:pPr>
-    </w:p>
-    <w:p>
-      <w:pPr>
-        <w:pStyle w:val="template"/>
-      </w:pPr>
-    </w:p>
-    <w:p>
-      <w:pPr>
-        <w:pStyle w:val="template"/>
-      </w:pPr>
-    </w:p>
-    <w:p>
-      <w:pPr>
-        <w:pStyle w:val="template"/>
-      </w:pPr>
-    </w:p>
-    <w:p>
-      <w:pPr>
-        <w:pStyle w:val="template"/>
-      </w:pPr>
-    </w:p>
-    <w:p>
-      <w:pPr>
-        <w:pStyle w:val="template"/>
-      </w:pPr>
-    </w:p>
-    <w:p>
-      <w:pPr>
-        <w:pStyle w:val="template"/>
-      </w:pPr>
-    </w:p>
-    <w:p>
-      <w:pPr>
-        <w:pStyle w:val="template"/>
-      </w:pPr>
-    </w:p>
-    <w:p>
-      <w:pPr>
-        <w:pStyle w:val="template"/>
-      </w:pPr>
-    </w:p>
-    <w:p>
-      <w:pPr>
-        <w:pStyle w:val="template"/>
-      </w:pPr>
-    </w:p>
-    <w:p>
-      <w:pPr>
-        <w:pStyle w:val="template"/>
-      </w:pPr>
-    </w:p>
-    <w:p>
-      <w:pPr>
-        <w:pStyle w:val="template"/>
-      </w:pPr>
-    </w:p>
-    <w:p>
-      <w:pPr>
-        <w:pStyle w:val="template"/>
-      </w:pPr>
-    </w:p>
-    <w:p>
-      <w:pPr>
-        <w:pStyle w:val="template"/>
-      </w:pPr>
-    </w:p>
-    <w:p>
-      <w:pPr>
-        <w:pStyle w:val="template"/>
-      </w:pPr>
-    </w:p>
-    <w:p>
-      <w:pPr>
-        <w:pStyle w:val="template"/>
-      </w:pPr>
-    </w:p>
-    <w:p>
-      <w:pPr>
-        <w:pStyle w:val="template"/>
-      </w:pPr>
-    </w:p>
-    <w:p>
-      <w:pPr>
-        <w:pStyle w:val="template"/>
-      </w:pPr>
-    </w:p>
-    <w:p>
-      <w:pPr>
-        <w:pStyle w:val="template"/>
-      </w:pPr>
-    </w:p>
-    <w:p>
-      <w:pPr>
-        <w:pStyle w:val="template"/>
-      </w:pPr>
-    </w:p>
-    <w:p>
-      <w:pPr>
-        <w:pStyle w:val="template"/>
-      </w:pPr>
-    </w:p>
-    <w:p>
-      <w:pPr>
-        <w:pStyle w:val="template"/>
-      </w:pPr>
-    </w:p>
-    <w:p>
-      <w:pPr>
-        <w:pStyle w:val="template"/>
-      </w:pPr>
-    </w:p>
-    <w:p>
-      <w:pPr>
-        <w:pStyle w:val="template"/>
-      </w:pPr>
-    </w:p>
-    <w:p>
-      <w:pPr>
-        <w:pStyle w:val="template"/>
-      </w:pPr>
-    </w:p>
-    <w:p>
-      <w:pPr>
-        <w:pStyle w:val="template"/>
-      </w:pPr>
-    </w:p>
-    <w:p>
-      <w:pPr>
-        <w:pStyle w:val="template"/>
-      </w:pPr>
-    </w:p>
-    <w:p>
-      <w:pPr>
-        <w:pStyle w:val="template"/>
-      </w:pPr>
-    </w:p>
-    <w:p>
-      <w:pPr>
-        <w:pStyle w:val="template"/>
-      </w:pPr>
-    </w:p>
-    <w:p>
-      <w:pPr>
-        <w:pStyle w:val="template"/>
-      </w:pPr>
-    </w:p>
-    <w:p>
-      <w:pPr>
-        <w:pStyle w:val="template"/>
-      </w:pPr>
-    </w:p>
-    <w:p>
-      <w:pPr>
-        <w:pStyle w:val="template"/>
-      </w:pPr>
-    </w:p>
-    <w:p>
-      <w:pPr>
-        <w:pStyle w:val="template"/>
-      </w:pPr>
-    </w:p>
-    <w:p>
-      <w:pPr>
-        <w:pStyle w:val="template"/>
-      </w:pPr>
-    </w:p>
-    <w:p>
-      <w:bookmarkStart w:id="36" w:name="_Toc439994698"/>
-      <w:bookmarkEnd w:id="35"/>
-    </w:p>
-    <w:p/>
     <w:p/>
     <w:p>
       <w:pPr>
@@ -4845,67 +4863,132 @@
           <w:color w:val="FFFFFF"/>
         </w:rPr>
       </w:pPr>
-      <w:bookmarkStart w:id="37" w:name="_Toc226963046"/>
+      <w:bookmarkStart w:id="36" w:name="_Toc226963046"/>
       <w:r>
         <w:rPr>
           <w:rFonts w:ascii="Arial" w:hAnsi="Arial"/>
           <w:color w:val="FFFFFF"/>
         </w:rPr>
+        <w:lastRenderedPageBreak/>
         <w:t>Conclusion</w:t>
       </w:r>
-      <w:bookmarkEnd w:id="37"/>
-    </w:p>
-    <w:p>
-      <w:pPr>
-        <w:pStyle w:val="template"/>
-        <w:jc w:val="both"/>
-      </w:pPr>
-      <w:r>
-        <w:t>&lt;</w:t>
-      </w:r>
-      <w:r>
-        <w:rPr>
-          <w:color w:val="0000FF"/>
-        </w:rPr>
-        <w:t xml:space="preserve">Conclude the document with what you have learned through </w:t>
-      </w:r>
-      <w:r>
-        <w:rPr>
-          <w:color w:val="0000FF"/>
-        </w:rPr>
-        <w:t xml:space="preserve">working on </w:t>
-      </w:r>
-      <w:r>
-        <w:rPr>
-          <w:color w:val="0000FF"/>
-        </w:rPr>
-        <w:t>the</w:t>
-      </w:r>
-      <w:r>
-        <w:rPr>
-          <w:color w:val="0000FF"/>
-        </w:rPr>
-        <w:t xml:space="preserve"> </w:t>
-      </w:r>
-      <w:r>
-        <w:rPr>
-          <w:color w:val="0000FF"/>
-        </w:rPr>
-        <w:t>project</w:t>
-      </w:r>
-      <w:r>
-        <w:rPr>
-          <w:color w:val="0000FF"/>
-        </w:rPr>
-        <w:t>.</w:t>
-      </w:r>
-      <w:r>
-        <w:t>&gt;</w:t>
-      </w:r>
-    </w:p>
-    <w:p>
-      <w:pPr>
-        <w:pStyle w:val="template"/>
+      <w:bookmarkEnd w:id="36"/>
+    </w:p>
+    <w:p>
+      <w:pPr>
+        <w:pStyle w:val="template"/>
+        <w:rPr>
+          <w:rFonts w:eastAsia="Times New Roman"/>
+          <w:i w:val="0"/>
+          <w:sz w:val="24"/>
+          <w:szCs w:val="24"/>
+        </w:rPr>
+      </w:pPr>
+      <w:r>
+        <w:rPr>
+          <w:rFonts w:eastAsia="Times New Roman"/>
+          <w:i w:val="0"/>
+          <w:sz w:val="24"/>
+          <w:szCs w:val="24"/>
+        </w:rPr>
+        <w:t xml:space="preserve">In conclusion, while working through our various struggles with these project our group has furthered our knowledge in the area of group dynamics. </w:t>
+      </w:r>
+      <w:r>
+        <w:rPr>
+          <w:rFonts w:eastAsia="Times New Roman"/>
+          <w:i w:val="0"/>
+          <w:sz w:val="24"/>
+          <w:szCs w:val="24"/>
+        </w:rPr>
+        <w:t>There are definitely pro’s and con’s of working in a group on a large time consuming project, pro’s being more ideas and man power to progress the project while the con’s are scheduling conflicts.</w:t>
+      </w:r>
+    </w:p>
+    <w:p>
+      <w:pPr>
+        <w:pStyle w:val="template"/>
+        <w:rPr>
+          <w:rFonts w:eastAsia="Times New Roman"/>
+          <w:i w:val="0"/>
+          <w:sz w:val="24"/>
+          <w:szCs w:val="24"/>
+        </w:rPr>
+      </w:pPr>
+    </w:p>
+    <w:p>
+      <w:pPr>
+        <w:pStyle w:val="template"/>
+        <w:rPr>
+          <w:rFonts w:eastAsia="Times New Roman"/>
+          <w:i w:val="0"/>
+          <w:sz w:val="24"/>
+          <w:szCs w:val="24"/>
+        </w:rPr>
+      </w:pPr>
+      <w:r>
+        <w:rPr>
+          <w:rFonts w:eastAsia="Times New Roman"/>
+          <w:i w:val="0"/>
+          <w:sz w:val="24"/>
+          <w:szCs w:val="24"/>
+        </w:rPr>
+        <w:t>We have better understood the design and development that is needed to target a specific customer based audience and meet the needs and requirments desired. When working through our project we could have made the game very easy for ourselves (the programers) to use and understand but we needed to make the gui and program easy for customers, with no understanding of the code behind the game, to use and understand. We were able to further our understanding of gui designs and what can be used as a very user friendly design. We have better understood and how to use object oriented design to make our program and project cleaner and more appealing to the general audience that will be based on our customers.</w:t>
+      </w:r>
+    </w:p>
+    <w:p>
+      <w:pPr>
+        <w:pStyle w:val="template"/>
+        <w:rPr>
+          <w:rFonts w:eastAsia="Times New Roman"/>
+          <w:i w:val="0"/>
+          <w:sz w:val="24"/>
+          <w:szCs w:val="24"/>
+        </w:rPr>
+      </w:pPr>
+    </w:p>
+    <w:p>
+      <w:pPr>
+        <w:pStyle w:val="template"/>
+        <w:rPr>
+          <w:i w:val="0"/>
+          <w:sz w:val="24"/>
+          <w:szCs w:val="24"/>
+        </w:rPr>
+      </w:pPr>
+      <w:r>
+        <w:rPr>
+          <w:rFonts w:eastAsia="Times New Roman"/>
+          <w:i w:val="0"/>
+          <w:sz w:val="24"/>
+          <w:szCs w:val="24"/>
+        </w:rPr>
+        <w:t>While going through and creating our program we started to see general patterns and processes that we could make reusable. For example when coding the specific pieces we realized that making the code more generalized we could use the code from one piece such as the bishop and implement it in the queen who also has the same move properties. By reusing this code we were able to expedite the process of finishing the code and move on to more important user interface issues.</w:t>
+      </w:r>
+    </w:p>
+    <w:p>
+      <w:pPr>
+        <w:pStyle w:val="template"/>
+        <w:jc w:val="both"/>
+        <w:rPr>
+          <w:i w:val="0"/>
+        </w:rPr>
+      </w:pPr>
+    </w:p>
+    <w:p>
+      <w:pPr>
+        <w:pStyle w:val="template"/>
+        <w:jc w:val="both"/>
+      </w:pPr>
+    </w:p>
+    <w:p>
+      <w:pPr>
+        <w:pStyle w:val="template"/>
+        <w:jc w:val="both"/>
+      </w:pPr>
+    </w:p>
+    <w:p>
+      <w:pPr>
+        <w:pStyle w:val="template"/>
+        <w:jc w:val="both"/>
       </w:pPr>
     </w:p>
     <w:p/>
@@ -4934,25 +5017,6 @@
     <w:p/>
     <w:p/>
     <w:p/>
-    <w:p/>
-    <w:p/>
-    <w:p/>
-    <w:p/>
-    <w:p/>
-    <w:p/>
-    <w:p/>
-    <w:p/>
-    <w:p/>
-    <w:p/>
-    <w:p/>
-    <w:p/>
-    <w:p/>
-    <w:p/>
-    <w:p/>
-    <w:p/>
-    <w:p/>
-    <w:p/>
-    <w:p/>
     <w:p>
       <w:pPr>
         <w:pStyle w:val="TOCEntry"/>
@@ -4969,7 +5033,7 @@
           <w:color w:val="FFFFFF"/>
         </w:rPr>
       </w:pPr>
-      <w:bookmarkStart w:id="38" w:name="_Toc226963047"/>
+      <w:bookmarkStart w:id="37" w:name="_Toc226963047"/>
       <w:r>
         <w:rPr>
           <w:rFonts w:ascii="Arial" w:hAnsi="Arial"/>
@@ -4978,7 +5042,7 @@
         <w:lastRenderedPageBreak/>
         <w:t xml:space="preserve">Appendix </w:t>
       </w:r>
-      <w:bookmarkEnd w:id="36"/>
+      <w:bookmarkEnd w:id="35"/>
       <w:r>
         <w:rPr>
           <w:rFonts w:ascii="Arial" w:hAnsi="Arial"/>
@@ -4993,49 +5057,322 @@
         </w:rPr>
         <w:t xml:space="preserve"> - Group Log</w:t>
       </w:r>
-      <w:bookmarkEnd w:id="38"/>
-    </w:p>
-    <w:p>
-      <w:pPr>
-        <w:pStyle w:val="template"/>
-        <w:jc w:val="both"/>
-      </w:pPr>
-      <w:r>
-        <w:t>&lt;</w:t>
-      </w:r>
-      <w:r>
-        <w:rPr>
-          <w:color w:val="0000FF"/>
-        </w:rPr>
-        <w:t xml:space="preserve"> </w:t>
-      </w:r>
-      <w:r>
-        <w:rPr>
-          <w:color w:val="0000FF"/>
-        </w:rPr>
-        <w:t>Describe how frequently the group meembers meet</w:t>
-      </w:r>
-      <w:r>
-        <w:rPr>
-          <w:color w:val="0000FF"/>
-        </w:rPr>
-        <w:t xml:space="preserve"> during the semester</w:t>
-      </w:r>
-      <w:r>
-        <w:rPr>
-          <w:color w:val="0000FF"/>
-        </w:rPr>
-        <w:t xml:space="preserve">, and how effective the communication is. </w:t>
-      </w:r>
-      <w:r>
-        <w:rPr>
-          <w:color w:val="0000FF"/>
-        </w:rPr>
-        <w:t>This is optional for one-person projects.</w:t>
-      </w:r>
-      <w:r>
-        <w:t>&gt;</w:t>
-      </w:r>
+      <w:bookmarkEnd w:id="37"/>
+    </w:p>
+    <w:tbl>
+      <w:tblPr>
+        <w:tblStyle w:val="GridTable4"/>
+        <w:tblW w:w="0" w:type="auto"/>
+        <w:tblLook w:val="04A0" w:firstRow="1" w:lastRow="0" w:firstColumn="1" w:lastColumn="0" w:noHBand="0" w:noVBand="1"/>
+      </w:tblPr>
+      <w:tblGrid>
+        <w:gridCol w:w="2455"/>
+        <w:gridCol w:w="2502"/>
+        <w:gridCol w:w="2456"/>
+        <w:gridCol w:w="2451"/>
+      </w:tblGrid>
+      <w:tr>
+        <w:trPr>
+          <w:cnfStyle w:val="100000000000" w:firstRow="1" w:lastRow="0" w:firstColumn="0" w:lastColumn="0" w:oddVBand="0" w:evenVBand="0" w:oddHBand="0" w:evenHBand="0" w:firstRowFirstColumn="0" w:firstRowLastColumn="0" w:lastRowFirstColumn="0" w:lastRowLastColumn="0"/>
+        </w:trPr>
+        <w:tc>
+          <w:tcPr>
+            <w:cnfStyle w:val="001000000000" w:firstRow="0" w:lastRow="0" w:firstColumn="1" w:lastColumn="0" w:oddVBand="0" w:evenVBand="0" w:oddHBand="0" w:evenHBand="0" w:firstRowFirstColumn="0" w:firstRowLastColumn="0" w:lastRowFirstColumn="0" w:lastRowLastColumn="0"/>
+            <w:tcW w:w="2466" w:type="dxa"/>
+          </w:tcPr>
+          <w:p>
+            <w:pPr>
+              <w:pStyle w:val="template"/>
+              <w:jc w:val="both"/>
+              <w:rPr>
+                <w:color w:val="auto"/>
+              </w:rPr>
+            </w:pPr>
+          </w:p>
+          <w:p>
+            <w:pPr>
+              <w:pStyle w:val="template"/>
+              <w:jc w:val="both"/>
+              <w:rPr>
+                <w:color w:val="auto"/>
+              </w:rPr>
+            </w:pPr>
+            <w:r>
+              <w:rPr>
+                <w:i w:val="0"/>
+                <w:color w:val="auto"/>
+              </w:rPr>
+              <w:t>Member</w:t>
+            </w:r>
+          </w:p>
+        </w:tc>
+        <w:tc>
+          <w:tcPr>
+            <w:tcW w:w="2466" w:type="dxa"/>
+          </w:tcPr>
+          <w:p>
+            <w:pPr>
+              <w:pStyle w:val="template"/>
+              <w:jc w:val="both"/>
+              <w:cnfStyle w:val="100000000000" w:firstRow="1" w:lastRow="0" w:firstColumn="0" w:lastColumn="0" w:oddVBand="0" w:evenVBand="0" w:oddHBand="0" w:evenHBand="0" w:firstRowFirstColumn="0" w:firstRowLastColumn="0" w:lastRowFirstColumn="0" w:lastRowLastColumn="0"/>
+              <w:rPr>
+                <w:i w:val="0"/>
+                <w:color w:val="auto"/>
+              </w:rPr>
+            </w:pPr>
+            <w:r>
+              <w:rPr>
+                <w:i w:val="0"/>
+                <w:color w:val="auto"/>
+              </w:rPr>
+              <w:t>Meeting</w:t>
+            </w:r>
+            <w:r>
+              <w:rPr>
+                <w:i w:val="0"/>
+                <w:color w:val="auto"/>
+              </w:rPr>
+              <w:t xml:space="preserve">/Collaborative </w:t>
+            </w:r>
+          </w:p>
+          <w:p>
+            <w:pPr>
+              <w:pStyle w:val="template"/>
+              <w:jc w:val="both"/>
+              <w:cnfStyle w:val="100000000000" w:firstRow="1" w:lastRow="0" w:firstColumn="0" w:lastColumn="0" w:oddVBand="0" w:evenVBand="0" w:oddHBand="0" w:evenHBand="0" w:firstRowFirstColumn="0" w:firstRowLastColumn="0" w:lastRowFirstColumn="0" w:lastRowLastColumn="0"/>
+              <w:rPr>
+                <w:color w:val="auto"/>
+              </w:rPr>
+            </w:pPr>
+            <w:r>
+              <w:rPr>
+                <w:i w:val="0"/>
+                <w:color w:val="auto"/>
+              </w:rPr>
+              <w:t>Work Time (hrs)</w:t>
+            </w:r>
+          </w:p>
+        </w:tc>
+        <w:tc>
+          <w:tcPr>
+            <w:tcW w:w="2466" w:type="dxa"/>
+          </w:tcPr>
+          <w:p>
+            <w:pPr>
+              <w:pStyle w:val="template"/>
+              <w:jc w:val="both"/>
+              <w:cnfStyle w:val="100000000000" w:firstRow="1" w:lastRow="0" w:firstColumn="0" w:lastColumn="0" w:oddVBand="0" w:evenVBand="0" w:oddHBand="0" w:evenHBand="0" w:firstRowFirstColumn="0" w:firstRowLastColumn="0" w:lastRowFirstColumn="0" w:lastRowLastColumn="0"/>
+              <w:rPr>
+                <w:color w:val="auto"/>
+              </w:rPr>
+            </w:pPr>
+            <w:r>
+              <w:rPr>
+                <w:i w:val="0"/>
+                <w:color w:val="auto"/>
+              </w:rPr>
+              <w:t>Individual Work Time (hrs)</w:t>
+            </w:r>
+          </w:p>
+        </w:tc>
+        <w:tc>
+          <w:tcPr>
+            <w:tcW w:w="2466" w:type="dxa"/>
+          </w:tcPr>
+          <w:p>
+            <w:pPr>
+              <w:pStyle w:val="template"/>
+              <w:jc w:val="both"/>
+              <w:cnfStyle w:val="100000000000" w:firstRow="1" w:lastRow="0" w:firstColumn="0" w:lastColumn="0" w:oddVBand="0" w:evenVBand="0" w:oddHBand="0" w:evenHBand="0" w:firstRowFirstColumn="0" w:firstRowLastColumn="0" w:lastRowFirstColumn="0" w:lastRowLastColumn="0"/>
+              <w:rPr>
+                <w:color w:val="auto"/>
+              </w:rPr>
+            </w:pPr>
+            <w:r>
+              <w:rPr>
+                <w:i w:val="0"/>
+                <w:color w:val="auto"/>
+              </w:rPr>
+              <w:t>Total Time (hrs)</w:t>
+            </w:r>
+          </w:p>
+        </w:tc>
+      </w:tr>
+      <w:tr>
+        <w:trPr>
+          <w:cnfStyle w:val="000000100000" w:firstRow="0" w:lastRow="0" w:firstColumn="0" w:lastColumn="0" w:oddVBand="0" w:evenVBand="0" w:oddHBand="1" w:evenHBand="0" w:firstRowFirstColumn="0" w:firstRowLastColumn="0" w:lastRowFirstColumn="0" w:lastRowLastColumn="0"/>
+          <w:trHeight w:val="377"/>
+        </w:trPr>
+        <w:tc>
+          <w:tcPr>
+            <w:cnfStyle w:val="001000000000" w:firstRow="0" w:lastRow="0" w:firstColumn="1" w:lastColumn="0" w:oddVBand="0" w:evenVBand="0" w:oddHBand="0" w:evenHBand="0" w:firstRowFirstColumn="0" w:firstRowLastColumn="0" w:lastRowFirstColumn="0" w:lastRowLastColumn="0"/>
+            <w:tcW w:w="2466" w:type="dxa"/>
+          </w:tcPr>
+          <w:p>
+            <w:r>
+              <w:t>Daniel Maida</w:t>
+            </w:r>
+          </w:p>
+        </w:tc>
+        <w:tc>
+          <w:tcPr>
+            <w:tcW w:w="2466" w:type="dxa"/>
+          </w:tcPr>
+          <w:p>
+            <w:pPr>
+              <w:cnfStyle w:val="000000100000" w:firstRow="0" w:lastRow="0" w:firstColumn="0" w:lastColumn="0" w:oddVBand="0" w:evenVBand="0" w:oddHBand="1" w:evenHBand="0" w:firstRowFirstColumn="0" w:firstRowLastColumn="0" w:lastRowFirstColumn="0" w:lastRowLastColumn="0"/>
+            </w:pPr>
+            <w:r>
+              <w:t>32</w:t>
+            </w:r>
+          </w:p>
+        </w:tc>
+        <w:tc>
+          <w:tcPr>
+            <w:tcW w:w="2466" w:type="dxa"/>
+          </w:tcPr>
+          <w:p>
+            <w:pPr>
+              <w:cnfStyle w:val="000000100000" w:firstRow="0" w:lastRow="0" w:firstColumn="0" w:lastColumn="0" w:oddVBand="0" w:evenVBand="0" w:oddHBand="1" w:evenHBand="0" w:firstRowFirstColumn="0" w:firstRowLastColumn="0" w:lastRowFirstColumn="0" w:lastRowLastColumn="0"/>
+            </w:pPr>
+            <w:r>
+              <w:t>6</w:t>
+            </w:r>
+          </w:p>
+        </w:tc>
+        <w:tc>
+          <w:tcPr>
+            <w:tcW w:w="2466" w:type="dxa"/>
+          </w:tcPr>
+          <w:p>
+            <w:pPr>
+              <w:cnfStyle w:val="000000100000" w:firstRow="0" w:lastRow="0" w:firstColumn="0" w:lastColumn="0" w:oddVBand="0" w:evenVBand="0" w:oddHBand="1" w:evenHBand="0" w:firstRowFirstColumn="0" w:firstRowLastColumn="0" w:lastRowFirstColumn="0" w:lastRowLastColumn="0"/>
+            </w:pPr>
+            <w:r>
+              <w:t>38</w:t>
+            </w:r>
+          </w:p>
+        </w:tc>
+      </w:tr>
+      <w:tr>
+        <w:trPr>
+          <w:trHeight w:val="350"/>
+        </w:trPr>
+        <w:tc>
+          <w:tcPr>
+            <w:cnfStyle w:val="001000000000" w:firstRow="0" w:lastRow="0" w:firstColumn="1" w:lastColumn="0" w:oddVBand="0" w:evenVBand="0" w:oddHBand="0" w:evenHBand="0" w:firstRowFirstColumn="0" w:firstRowLastColumn="0" w:lastRowFirstColumn="0" w:lastRowLastColumn="0"/>
+            <w:tcW w:w="2466" w:type="dxa"/>
+          </w:tcPr>
+          <w:p>
+            <w:r>
+              <w:t>Nazar Stelamkh</w:t>
+            </w:r>
+          </w:p>
+        </w:tc>
+        <w:tc>
+          <w:tcPr>
+            <w:tcW w:w="2466" w:type="dxa"/>
+          </w:tcPr>
+          <w:p>
+            <w:pPr>
+              <w:cnfStyle w:val="000000000000" w:firstRow="0" w:lastRow="0" w:firstColumn="0" w:lastColumn="0" w:oddVBand="0" w:evenVBand="0" w:oddHBand="0" w:evenHBand="0" w:firstRowFirstColumn="0" w:firstRowLastColumn="0" w:lastRowFirstColumn="0" w:lastRowLastColumn="0"/>
+            </w:pPr>
+            <w:r>
+              <w:t>32</w:t>
+            </w:r>
+          </w:p>
+        </w:tc>
+        <w:tc>
+          <w:tcPr>
+            <w:tcW w:w="2466" w:type="dxa"/>
+          </w:tcPr>
+          <w:p>
+            <w:pPr>
+              <w:cnfStyle w:val="000000000000" w:firstRow="0" w:lastRow="0" w:firstColumn="0" w:lastColumn="0" w:oddVBand="0" w:evenVBand="0" w:oddHBand="0" w:evenHBand="0" w:firstRowFirstColumn="0" w:firstRowLastColumn="0" w:lastRowFirstColumn="0" w:lastRowLastColumn="0"/>
+            </w:pPr>
+            <w:r>
+              <w:t>6</w:t>
+            </w:r>
+          </w:p>
+        </w:tc>
+        <w:tc>
+          <w:tcPr>
+            <w:tcW w:w="2466" w:type="dxa"/>
+          </w:tcPr>
+          <w:p>
+            <w:pPr>
+              <w:cnfStyle w:val="000000000000" w:firstRow="0" w:lastRow="0" w:firstColumn="0" w:lastColumn="0" w:oddVBand="0" w:evenVBand="0" w:oddHBand="0" w:evenHBand="0" w:firstRowFirstColumn="0" w:firstRowLastColumn="0" w:lastRowFirstColumn="0" w:lastRowLastColumn="0"/>
+            </w:pPr>
+            <w:r>
+              <w:t>38</w:t>
+            </w:r>
+            <w:bookmarkStart w:id="38" w:name="_GoBack"/>
+            <w:bookmarkEnd w:id="38"/>
+          </w:p>
+        </w:tc>
+      </w:tr>
+      <w:tr>
+        <w:trPr>
+          <w:cnfStyle w:val="000000100000" w:firstRow="0" w:lastRow="0" w:firstColumn="0" w:lastColumn="0" w:oddVBand="0" w:evenVBand="0" w:oddHBand="1" w:evenHBand="0" w:firstRowFirstColumn="0" w:firstRowLastColumn="0" w:lastRowFirstColumn="0" w:lastRowLastColumn="0"/>
+          <w:trHeight w:val="323"/>
+        </w:trPr>
+        <w:tc>
+          <w:tcPr>
+            <w:cnfStyle w:val="001000000000" w:firstRow="0" w:lastRow="0" w:firstColumn="1" w:lastColumn="0" w:oddVBand="0" w:evenVBand="0" w:oddHBand="0" w:evenHBand="0" w:firstRowFirstColumn="0" w:firstRowLastColumn="0" w:lastRowFirstColumn="0" w:lastRowLastColumn="0"/>
+            <w:tcW w:w="2466" w:type="dxa"/>
+          </w:tcPr>
+          <w:p>
+            <w:r>
+              <w:t xml:space="preserve">Steven Call </w:t>
+            </w:r>
+          </w:p>
+        </w:tc>
+        <w:tc>
+          <w:tcPr>
+            <w:tcW w:w="2466" w:type="dxa"/>
+          </w:tcPr>
+          <w:p>
+            <w:pPr>
+              <w:cnfStyle w:val="000000100000" w:firstRow="0" w:lastRow="0" w:firstColumn="0" w:lastColumn="0" w:oddVBand="0" w:evenVBand="0" w:oddHBand="1" w:evenHBand="0" w:firstRowFirstColumn="0" w:firstRowLastColumn="0" w:lastRowFirstColumn="0" w:lastRowLastColumn="0"/>
+            </w:pPr>
+            <w:r>
+              <w:t>32</w:t>
+            </w:r>
+          </w:p>
+        </w:tc>
+        <w:tc>
+          <w:tcPr>
+            <w:tcW w:w="2466" w:type="dxa"/>
+          </w:tcPr>
+          <w:p>
+            <w:pPr>
+              <w:cnfStyle w:val="000000100000" w:firstRow="0" w:lastRow="0" w:firstColumn="0" w:lastColumn="0" w:oddVBand="0" w:evenVBand="0" w:oddHBand="1" w:evenHBand="0" w:firstRowFirstColumn="0" w:firstRowLastColumn="0" w:lastRowFirstColumn="0" w:lastRowLastColumn="0"/>
+            </w:pPr>
+            <w:r>
+              <w:t>6</w:t>
+            </w:r>
+          </w:p>
+        </w:tc>
+        <w:tc>
+          <w:tcPr>
+            <w:tcW w:w="2466" w:type="dxa"/>
+          </w:tcPr>
+          <w:p>
+            <w:pPr>
+              <w:cnfStyle w:val="000000100000" w:firstRow="0" w:lastRow="0" w:firstColumn="0" w:lastColumn="0" w:oddVBand="0" w:evenVBand="0" w:oddHBand="1" w:evenHBand="0" w:firstRowFirstColumn="0" w:firstRowLastColumn="0" w:lastRowFirstColumn="0" w:lastRowLastColumn="0"/>
+            </w:pPr>
+            <w:r>
+              <w:t>38</w:t>
+            </w:r>
+          </w:p>
+        </w:tc>
+      </w:tr>
+    </w:tbl>
+    <w:p>
+      <w:pPr>
+        <w:pStyle w:val="template"/>
+        <w:jc w:val="both"/>
+      </w:pPr>
     </w:p>
     <w:sectPr>
       <w:headerReference w:type="default" r:id="rId16"/>
@@ -5171,7 +5508,7 @@
       <w:fldChar w:fldCharType="separate"/>
     </w:r>
     <w:r>
-      <w:t>7</w:t>
+      <w:t>9</w:t>
     </w:r>
     <w:r>
       <w:fldChar w:fldCharType="end"/>
@@ -6695,6 +7032,91 @@
       <w:u w:val="single"/>
     </w:rPr>
   </w:style>
+  <w:style w:type="table" w:styleId="GridTable4">
+    <w:name w:val="Grid Table 4"/>
+    <w:basedOn w:val="TableNormal"/>
+    <w:uiPriority w:val="49"/>
+    <w:rsid w:val="00821096"/>
+    <w:rPr>
+      <w:rFonts w:asciiTheme="minorHAnsi" w:eastAsiaTheme="minorEastAsia" w:hAnsiTheme="minorHAnsi" w:cstheme="minorBidi"/>
+      <w:sz w:val="24"/>
+      <w:szCs w:val="24"/>
+    </w:rPr>
+    <w:tblPr>
+      <w:tblStyleRowBandSize w:val="1"/>
+      <w:tblStyleColBandSize w:val="1"/>
+      <w:tblInd w:w="0" w:type="dxa"/>
+      <w:tblBorders>
+        <w:top w:val="single" w:sz="4" w:space="0" w:color="666666" w:themeColor="text1" w:themeTint="99"/>
+        <w:left w:val="single" w:sz="4" w:space="0" w:color="666666" w:themeColor="text1" w:themeTint="99"/>
+        <w:bottom w:val="single" w:sz="4" w:space="0" w:color="666666" w:themeColor="text1" w:themeTint="99"/>
+        <w:right w:val="single" w:sz="4" w:space="0" w:color="666666" w:themeColor="text1" w:themeTint="99"/>
+        <w:insideH w:val="single" w:sz="4" w:space="0" w:color="666666" w:themeColor="text1" w:themeTint="99"/>
+        <w:insideV w:val="single" w:sz="4" w:space="0" w:color="666666" w:themeColor="text1" w:themeTint="99"/>
+      </w:tblBorders>
+      <w:tblCellMar>
+        <w:top w:w="0" w:type="dxa"/>
+        <w:left w:w="108" w:type="dxa"/>
+        <w:bottom w:w="0" w:type="dxa"/>
+        <w:right w:w="108" w:type="dxa"/>
+      </w:tblCellMar>
+    </w:tblPr>
+    <w:tblStylePr w:type="firstRow">
+      <w:rPr>
+        <w:b/>
+        <w:bCs/>
+        <w:color w:val="FFFFFF" w:themeColor="background1"/>
+      </w:rPr>
+      <w:tblPr/>
+      <w:tcPr>
+        <w:tcBorders>
+          <w:top w:val="single" w:sz="4" w:space="0" w:color="000000" w:themeColor="text1"/>
+          <w:left w:val="single" w:sz="4" w:space="0" w:color="000000" w:themeColor="text1"/>
+          <w:bottom w:val="single" w:sz="4" w:space="0" w:color="000000" w:themeColor="text1"/>
+          <w:right w:val="single" w:sz="4" w:space="0" w:color="000000" w:themeColor="text1"/>
+          <w:insideH w:val="nil"/>
+          <w:insideV w:val="nil"/>
+        </w:tcBorders>
+        <w:shd w:val="clear" w:color="auto" w:fill="000000" w:themeFill="text1"/>
+      </w:tcPr>
+    </w:tblStylePr>
+    <w:tblStylePr w:type="lastRow">
+      <w:rPr>
+        <w:b/>
+        <w:bCs/>
+      </w:rPr>
+      <w:tblPr/>
+      <w:tcPr>
+        <w:tcBorders>
+          <w:top w:val="double" w:sz="4" w:space="0" w:color="000000" w:themeColor="text1"/>
+        </w:tcBorders>
+      </w:tcPr>
+    </w:tblStylePr>
+    <w:tblStylePr w:type="firstCol">
+      <w:rPr>
+        <w:b/>
+        <w:bCs/>
+      </w:rPr>
+    </w:tblStylePr>
+    <w:tblStylePr w:type="lastCol">
+      <w:rPr>
+        <w:b/>
+        <w:bCs/>
+      </w:rPr>
+    </w:tblStylePr>
+    <w:tblStylePr w:type="band1Vert">
+      <w:tblPr/>
+      <w:tcPr>
+        <w:shd w:val="clear" w:color="auto" w:fill="CCCCCC" w:themeFill="text1" w:themeFillTint="33"/>
+      </w:tcPr>
+    </w:tblStylePr>
+    <w:tblStylePr w:type="band1Horz">
+      <w:tblPr/>
+      <w:tcPr>
+        <w:shd w:val="clear" w:color="auto" w:fill="CCCCCC" w:themeFill="text1" w:themeFillTint="33"/>
+      </w:tcPr>
+    </w:tblStylePr>
+  </w:style>
 </w:styles>
 </file>
 

</xml_diff>